<commit_message>
Adds discussion for Q 2 & 3
</commit_message>
<xml_diff>
--- a/Assignment3/Report.docx
+++ b/Assignment3/Report.docx
@@ -140,13 +140,6 @@
         </w:rPr>
         <w:t>building each to an equal length as its corresponding time signal.</w:t>
       </w:r>
-    </w:p>
-    <w:p>
-      <w:pPr>
-        <w:rPr>
-          <w:szCs w:val="24"/>
-        </w:rPr>
-      </w:pPr>
     </w:p>
     <w:p>
       <w:pPr>
@@ -220,17 +213,36 @@
       <w:r>
         <w:t xml:space="preserve">Figure </w:t>
       </w:r>
-      <w:fldSimple w:instr=" SEQ Figure \* ARABIC ">
-        <w:r>
-          <w:rPr>
-            <w:noProof/>
-          </w:rPr>
-          <w:t>1</w:t>
-        </w:r>
-      </w:fldSimple>
+      <w:r>
+        <w:fldChar w:fldCharType="begin"/>
+      </w:r>
+      <w:r>
+        <w:instrText xml:space="preserve"> SEQ Figure \* ARABIC </w:instrText>
+      </w:r>
+      <w:r>
+        <w:fldChar w:fldCharType="separate"/>
+      </w:r>
+      <w:r>
+        <w:rPr>
+          <w:noProof/>
+        </w:rPr>
+        <w:t>1</w:t>
+      </w:r>
+      <w:r>
+        <w:fldChar w:fldCharType="end"/>
+      </w:r>
       <w:r>
         <w:t xml:space="preserve"> - Frequency spectrum of original signal (top) and synthesized signal (bottom)</w:t>
       </w:r>
+      <w:r>
+        <w:t xml:space="preserve">. </w:t>
+      </w:r>
+      <w:r>
+        <w:t xml:space="preserve">Domain </w:t>
+      </w:r>
+      <w:r>
+        <w:t>0 to 10,000 Hz.</w:t>
+      </w:r>
     </w:p>
     <w:p>
       <w:r>
@@ -242,7 +254,833 @@
     </w:p>
     <w:p>
       <w:r>
-        <w:t xml:space="preserve">The primary noticeable difference in the spectrums is the quality of the synthesized signal. Specifically, there is more noise in the synthesized signal, especially visible between the peaks at 900 and 1500 Hz. This is likely due to some loss of information caused by the deconvolution </w:t>
+        <w:t>The primary noticeable difference in the spectrums is the quality of the synthesized signal. Specifically, there is more noise in the synthesized signal, especially visible between the peaks at 900 and 1500 Hz. This is likely due to some loss of information caused by the</w:t>
+      </w:r>
+      <w:r>
+        <w:t xml:space="preserve"> simplified</w:t>
+      </w:r>
+      <w:r>
+        <w:t xml:space="preserve"> deconvolution </w:t>
+      </w:r>
+      <w:r>
+        <w:t xml:space="preserve">in </w:t>
+      </w:r>
+      <w:proofErr w:type="spellStart"/>
+      <w:r>
+        <w:t>getModel.m</w:t>
+      </w:r>
+      <w:proofErr w:type="spellEnd"/>
+      <w:r>
+        <w:t xml:space="preserve">, </w:t>
+      </w:r>
+      <w:r>
+        <w:t xml:space="preserve">and perhaps amplified by </w:t>
+      </w:r>
+      <w:proofErr w:type="spellStart"/>
+      <w:r>
+        <w:t>synthVoice.m</w:t>
+      </w:r>
+      <w:proofErr w:type="spellEnd"/>
+      <w:r>
+        <w:t>.</w:t>
+      </w:r>
+    </w:p>
+    <w:p/>
+    <w:p>
+      <w:pPr>
+        <w:rPr>
+          <w:sz w:val="24"/>
+          <w:szCs w:val="24"/>
+          <w:u w:val="single"/>
+        </w:rPr>
+      </w:pPr>
+      <w:r>
+        <w:rPr>
+          <w:sz w:val="24"/>
+          <w:szCs w:val="24"/>
+          <w:u w:val="single"/>
+        </w:rPr>
+        <w:br w:type="page"/>
+      </w:r>
+    </w:p>
+    <w:p>
+      <w:r>
+        <w:rPr>
+          <w:sz w:val="24"/>
+          <w:szCs w:val="24"/>
+          <w:u w:val="single"/>
+        </w:rPr>
+        <w:lastRenderedPageBreak/>
+        <w:t>Question 2</w:t>
+      </w:r>
+    </w:p>
+    <w:p>
+      <w:pPr>
+        <w:rPr>
+          <w:rFonts w:cstheme="minorHAnsi"/>
+          <w:color w:val="212121"/>
+          <w:shd w:val="clear" w:color="auto" w:fill="FFFFFF"/>
+        </w:rPr>
+      </w:pPr>
+      <w:r>
+        <w:rPr>
+          <w:rFonts w:cstheme="minorHAnsi"/>
+          <w:color w:val="212121"/>
+          <w:bdr w:val="none" w:sz="0" w:space="0" w:color="auto" w:frame="1"/>
+          <w:shd w:val="clear" w:color="auto" w:fill="FFFFFF"/>
+        </w:rPr>
+        <w:t>The property that be used to explain why tone is lowered when the audio is played at half speed is the time-scaling property.</w:t>
+      </w:r>
+      <w:r>
+        <w:rPr>
+          <w:rFonts w:cstheme="minorHAnsi"/>
+          <w:color w:val="212121"/>
+          <w:bdr w:val="none" w:sz="0" w:space="0" w:color="auto" w:frame="1"/>
+          <w:shd w:val="clear" w:color="auto" w:fill="FFFFFF"/>
+        </w:rPr>
+        <w:br/>
+      </w:r>
+      <w:r>
+        <w:rPr>
+          <w:rFonts w:cstheme="minorHAnsi"/>
+          <w:color w:val="212121"/>
+          <w:bdr w:val="none" w:sz="0" w:space="0" w:color="auto" w:frame="1"/>
+          <w:shd w:val="clear" w:color="auto" w:fill="FFFFFF"/>
+        </w:rPr>
+        <w:br/>
+      </w:r>
+      <w:r>
+        <w:rPr>
+          <w:rFonts w:cstheme="minorHAnsi"/>
+          <w:color w:val="212121"/>
+          <w:bdr w:val="none" w:sz="0" w:space="0" w:color="auto" w:frame="1"/>
+          <w:shd w:val="clear" w:color="auto" w:fill="FFFFFF"/>
+        </w:rPr>
+        <w:t>According to this property, when a function is expanded in time by a factor of “a”, its Fourier Transform is compressed in frequency by “a”. In other words, ‘stretching’ the signal in time domain leads to a lower frequency, and ‘compressing’ in time leads to a higher frequency.</w:t>
+      </w:r>
+      <w:r>
+        <w:rPr>
+          <w:rFonts w:cstheme="minorHAnsi"/>
+          <w:color w:val="212121"/>
+          <w:bdr w:val="none" w:sz="0" w:space="0" w:color="auto" w:frame="1"/>
+          <w:shd w:val="clear" w:color="auto" w:fill="FFFFFF"/>
+        </w:rPr>
+        <w:br/>
+      </w:r>
+      <w:r>
+        <w:rPr>
+          <w:rFonts w:cstheme="minorHAnsi"/>
+          <w:color w:val="212121"/>
+          <w:bdr w:val="none" w:sz="0" w:space="0" w:color="auto" w:frame="1"/>
+          <w:shd w:val="clear" w:color="auto" w:fill="FFFFFF"/>
+        </w:rPr>
+        <w:br/>
+      </w:r>
+      <w:r>
+        <w:rPr>
+          <w:rStyle w:val="xgmail-mjx-char"/>
+          <w:rFonts w:cstheme="minorHAnsi"/>
+          <w:color w:val="333333"/>
+          <w:bdr w:val="none" w:sz="0" w:space="0" w:color="auto" w:frame="1"/>
+          <w:shd w:val="clear" w:color="auto" w:fill="FFFFFF"/>
+        </w:rPr>
+        <w:t>x</w:t>
+      </w:r>
+      <w:r>
+        <w:rPr>
+          <w:rFonts w:cstheme="minorHAnsi"/>
+          <w:color w:val="333333"/>
+          <w:bdr w:val="none" w:sz="0" w:space="0" w:color="auto" w:frame="1"/>
+          <w:shd w:val="clear" w:color="auto" w:fill="FFFFFF"/>
+        </w:rPr>
+        <w:t>(t/</w:t>
+      </w:r>
+      <w:proofErr w:type="gramStart"/>
+      <w:r>
+        <w:rPr>
+          <w:rFonts w:cstheme="minorHAnsi"/>
+          <w:color w:val="333333"/>
+          <w:bdr w:val="none" w:sz="0" w:space="0" w:color="auto" w:frame="1"/>
+          <w:shd w:val="clear" w:color="auto" w:fill="FFFFFF"/>
+        </w:rPr>
+        <w:t>a)</w:t>
+      </w:r>
+      <w:r>
+        <w:rPr>
+          <w:rFonts w:ascii="Cambria Math" w:hAnsi="Cambria Math" w:cs="Cambria Math"/>
+          <w:color w:val="212121"/>
+          <w:bdr w:val="none" w:sz="0" w:space="0" w:color="auto" w:frame="1"/>
+          <w:shd w:val="clear" w:color="auto" w:fill="FFFFFF"/>
+        </w:rPr>
+        <w:t>⟷</w:t>
+      </w:r>
+      <w:proofErr w:type="spellStart"/>
+      <w:proofErr w:type="gramEnd"/>
+      <w:r>
+        <w:rPr>
+          <w:rFonts w:cstheme="minorHAnsi"/>
+          <w:color w:val="212121"/>
+          <w:bdr w:val="none" w:sz="0" w:space="0" w:color="auto" w:frame="1"/>
+          <w:shd w:val="clear" w:color="auto" w:fill="FFFFFF"/>
+        </w:rPr>
+        <w:t>aX</w:t>
+      </w:r>
+      <w:proofErr w:type="spellEnd"/>
+      <w:r>
+        <w:rPr>
+          <w:rFonts w:cstheme="minorHAnsi"/>
+          <w:color w:val="333333"/>
+          <w:bdr w:val="none" w:sz="0" w:space="0" w:color="auto" w:frame="1"/>
+          <w:shd w:val="clear" w:color="auto" w:fill="FFFFFF"/>
+        </w:rPr>
+        <w:t>(</w:t>
+      </w:r>
+      <w:proofErr w:type="spellStart"/>
+      <w:r>
+        <w:rPr>
+          <w:rFonts w:cstheme="minorHAnsi"/>
+          <w:color w:val="333333"/>
+          <w:bdr w:val="none" w:sz="0" w:space="0" w:color="auto" w:frame="1"/>
+          <w:shd w:val="clear" w:color="auto" w:fill="FFFFFF"/>
+        </w:rPr>
+        <w:t>ωa</w:t>
+      </w:r>
+      <w:proofErr w:type="spellEnd"/>
+      <w:r>
+        <w:rPr>
+          <w:rFonts w:cstheme="minorHAnsi"/>
+          <w:color w:val="333333"/>
+          <w:bdr w:val="none" w:sz="0" w:space="0" w:color="auto" w:frame="1"/>
+          <w:shd w:val="clear" w:color="auto" w:fill="FFFFFF"/>
+        </w:rPr>
+        <w:t>)</w:t>
+      </w:r>
+      <w:r>
+        <w:rPr>
+          <w:rFonts w:cstheme="minorHAnsi"/>
+          <w:color w:val="212121"/>
+          <w:bdr w:val="none" w:sz="0" w:space="0" w:color="auto" w:frame="1"/>
+          <w:shd w:val="clear" w:color="auto" w:fill="FFFFFF"/>
+        </w:rPr>
+        <w:br/>
+      </w:r>
+      <w:r>
+        <w:rPr>
+          <w:rFonts w:cstheme="minorHAnsi"/>
+          <w:color w:val="212121"/>
+        </w:rPr>
+        <w:br/>
+      </w:r>
+      <w:r>
+        <w:rPr>
+          <w:rFonts w:cstheme="minorHAnsi"/>
+          <w:color w:val="212121"/>
+          <w:shd w:val="clear" w:color="auto" w:fill="FFFFFF"/>
+        </w:rPr>
+        <w:t xml:space="preserve">Lower frequencies have a lower pitch therefore an </w:t>
+      </w:r>
+      <w:r>
+        <w:rPr>
+          <w:rFonts w:cstheme="minorHAnsi"/>
+          <w:color w:val="212121"/>
+          <w:shd w:val="clear" w:color="auto" w:fill="FFFFFF"/>
+        </w:rPr>
+        <w:t xml:space="preserve">expansion in time </w:t>
+      </w:r>
+      <w:r>
+        <w:rPr>
+          <w:rFonts w:cstheme="minorHAnsi"/>
+          <w:color w:val="212121"/>
+          <w:shd w:val="clear" w:color="auto" w:fill="FFFFFF"/>
+        </w:rPr>
+        <w:t>will make the output signal sound lower and vice versa.</w:t>
+      </w:r>
+    </w:p>
+    <w:p>
+      <w:pPr>
+        <w:rPr>
+          <w:rFonts w:cstheme="minorHAnsi"/>
+        </w:rPr>
+      </w:pPr>
+    </w:p>
+    <w:p>
+      <w:pPr>
+        <w:rPr>
+          <w:rFonts w:cstheme="minorHAnsi"/>
+        </w:rPr>
+      </w:pPr>
+      <w:r>
+        <w:rPr>
+          <w:rFonts w:cstheme="minorHAnsi"/>
+          <w:sz w:val="24"/>
+          <w:szCs w:val="24"/>
+          <w:u w:val="single"/>
+        </w:rPr>
+        <w:t>Question 3</w:t>
+      </w:r>
+    </w:p>
+    <w:p>
+      <w:pPr>
+        <w:rPr>
+          <w:rFonts w:cstheme="minorHAnsi"/>
+        </w:rPr>
+      </w:pPr>
+      <w:r>
+        <w:rPr>
+          <w:rFonts w:cstheme="minorHAnsi"/>
+        </w:rPr>
+        <w:t xml:space="preserve">The objective here was to </w:t>
+      </w:r>
+      <w:r>
+        <w:rPr>
+          <w:rFonts w:cstheme="minorHAnsi"/>
+        </w:rPr>
+        <w:t xml:space="preserve">make copies of x[n] compressed </w:t>
+      </w:r>
+      <w:r>
+        <w:rPr>
+          <w:rFonts w:cstheme="minorHAnsi"/>
+        </w:rPr>
+        <w:t>to half its original period (‘speeding up’) and expand</w:t>
+      </w:r>
+      <w:r>
+        <w:rPr>
+          <w:rFonts w:cstheme="minorHAnsi"/>
+        </w:rPr>
+        <w:t>ed</w:t>
+      </w:r>
+      <w:r>
+        <w:rPr>
+          <w:rFonts w:cstheme="minorHAnsi"/>
+        </w:rPr>
+        <w:t xml:space="preserve"> it to twice its initial period (‘slowing down’), using </w:t>
+      </w:r>
+      <w:proofErr w:type="spellStart"/>
+      <w:r>
+        <w:rPr>
+          <w:rFonts w:cstheme="minorHAnsi"/>
+        </w:rPr>
+        <w:t>Matlab’s</w:t>
+      </w:r>
+      <w:proofErr w:type="spellEnd"/>
+      <w:r>
+        <w:rPr>
+          <w:rFonts w:cstheme="minorHAnsi"/>
+        </w:rPr>
+        <w:t xml:space="preserve"> interp1 function. We were given the data points for x[n], but no explicit domain (</w:t>
+      </w:r>
+      <w:proofErr w:type="spellStart"/>
+      <w:r>
+        <w:rPr>
+          <w:rFonts w:cstheme="minorHAnsi"/>
+        </w:rPr>
+        <w:t>ie</w:t>
+      </w:r>
+      <w:proofErr w:type="spellEnd"/>
+      <w:r>
+        <w:rPr>
+          <w:rFonts w:cstheme="minorHAnsi"/>
+        </w:rPr>
+        <w:t xml:space="preserve"> time points) – however, we d</w:t>
+      </w:r>
+      <w:r>
+        <w:rPr>
+          <w:rFonts w:cstheme="minorHAnsi"/>
+        </w:rPr>
+        <w:t>id</w:t>
+      </w:r>
+      <w:r>
+        <w:rPr>
+          <w:rFonts w:cstheme="minorHAnsi"/>
+        </w:rPr>
+        <w:t xml:space="preserve"> not need an explicitly defined domain as it is arbitrary in the task of compressing and expanding the signal. For this reason, we used the signature of interp1 that used only two arguments, the signal and the query points (interp1(v, </w:t>
+      </w:r>
+      <w:proofErr w:type="spellStart"/>
+      <w:r>
+        <w:rPr>
+          <w:rFonts w:cstheme="minorHAnsi"/>
+        </w:rPr>
+        <w:t>xq</w:t>
+      </w:r>
+      <w:proofErr w:type="spellEnd"/>
+      <w:r>
+        <w:rPr>
+          <w:rFonts w:cstheme="minorHAnsi"/>
+        </w:rPr>
+        <w:t>))</w:t>
+      </w:r>
+      <w:r>
+        <w:rPr>
+          <w:rFonts w:cstheme="minorHAnsi"/>
+        </w:rPr>
+        <w:t>; this uses</w:t>
+      </w:r>
+      <w:r>
+        <w:rPr>
+          <w:rFonts w:cstheme="minorHAnsi"/>
+        </w:rPr>
+        <w:t xml:space="preserve"> a domain of</w:t>
+      </w:r>
+      <w:r>
+        <w:rPr>
+          <w:rFonts w:cstheme="minorHAnsi"/>
+        </w:rPr>
+        <w:t xml:space="preserve"> points [</w:t>
+      </w:r>
+      <w:proofErr w:type="gramStart"/>
+      <w:r>
+        <w:rPr>
+          <w:rFonts w:cstheme="minorHAnsi"/>
+        </w:rPr>
+        <w:t>1:n</w:t>
+      </w:r>
+      <w:proofErr w:type="gramEnd"/>
+      <w:r>
+        <w:rPr>
+          <w:rFonts w:cstheme="minorHAnsi"/>
+        </w:rPr>
+        <w:t>] where n=length(v)</w:t>
+      </w:r>
+      <w:r>
+        <w:rPr>
+          <w:rFonts w:cstheme="minorHAnsi"/>
+        </w:rPr>
+        <w:t>.</w:t>
+      </w:r>
+    </w:p>
+    <w:p>
+      <w:pPr>
+        <w:rPr>
+          <w:rFonts w:cstheme="minorHAnsi"/>
+        </w:rPr>
+      </w:pPr>
+      <w:r>
+        <w:rPr>
+          <w:rFonts w:cstheme="minorHAnsi"/>
+        </w:rPr>
+        <w:t>To speed up the signal (compress it</w:t>
+      </w:r>
+      <w:r>
+        <w:rPr>
+          <w:rFonts w:cstheme="minorHAnsi"/>
+        </w:rPr>
+        <w:t xml:space="preserve">), we chose query points that would sample every other data point of v, by defining </w:t>
+      </w:r>
+      <w:proofErr w:type="spellStart"/>
+      <w:r>
+        <w:rPr>
+          <w:rFonts w:cstheme="minorHAnsi"/>
+        </w:rPr>
+        <w:t>xq</w:t>
+      </w:r>
+      <w:proofErr w:type="spellEnd"/>
+      <w:r>
+        <w:rPr>
+          <w:rFonts w:cstheme="minorHAnsi"/>
+        </w:rPr>
+        <w:t xml:space="preserve"> to be integer points spaced by two (</w:t>
+      </w:r>
+      <w:proofErr w:type="spellStart"/>
+      <w:r>
+        <w:rPr>
+          <w:rFonts w:cstheme="minorHAnsi"/>
+        </w:rPr>
+        <w:t>ie</w:t>
+      </w:r>
+      <w:proofErr w:type="spellEnd"/>
+      <w:r>
+        <w:rPr>
+          <w:rFonts w:cstheme="minorHAnsi"/>
+        </w:rPr>
+        <w:t xml:space="preserve"> 1, 3, 5, 7….). In this way, we </w:t>
+      </w:r>
+      <w:r>
+        <w:rPr>
+          <w:rFonts w:cstheme="minorHAnsi"/>
+        </w:rPr>
+        <w:t>compress the same shape of the data into half the buckets. The evident downside is that this is lossy compression, and noticeably makes the audio signal sound more ‘robotic’ (less smooth).</w:t>
+      </w:r>
+    </w:p>
+    <w:p>
+      <w:pPr>
+        <w:rPr>
+          <w:rFonts w:cstheme="minorHAnsi"/>
+        </w:rPr>
+      </w:pPr>
+      <w:r>
+        <w:rPr>
+          <w:rFonts w:cstheme="minorHAnsi"/>
+        </w:rPr>
+        <w:t>To slow down the signal (expand it), we did the opposite; we chose query points that would sample every 0.5 points (</w:t>
+      </w:r>
+      <w:proofErr w:type="spellStart"/>
+      <w:r>
+        <w:rPr>
+          <w:rFonts w:cstheme="minorHAnsi"/>
+        </w:rPr>
+        <w:t>ie</w:t>
+      </w:r>
+      <w:proofErr w:type="spellEnd"/>
+      <w:r>
+        <w:rPr>
+          <w:rFonts w:cstheme="minorHAnsi"/>
+        </w:rPr>
+        <w:t xml:space="preserve"> 1, 1.5, 2, 2.5, …). </w:t>
+      </w:r>
+      <w:r>
+        <w:rPr>
+          <w:rFonts w:cstheme="minorHAnsi"/>
+        </w:rPr>
+        <w:t>This put our original data into twice the buckets, so we had to perform the operation twice, once on the first half of the signal and again on the second half.</w:t>
+      </w:r>
+    </w:p>
+    <w:p>
+      <w:pPr>
+        <w:rPr>
+          <w:rFonts w:cstheme="minorHAnsi"/>
+        </w:rPr>
+      </w:pPr>
+      <w:r>
+        <w:rPr>
+          <w:rFonts w:cstheme="minorHAnsi"/>
+        </w:rPr>
+        <w:t xml:space="preserve">The resultant plots of the signals x, </w:t>
+      </w:r>
+      <w:proofErr w:type="spellStart"/>
+      <w:r>
+        <w:rPr>
+          <w:rFonts w:cstheme="minorHAnsi"/>
+        </w:rPr>
+        <w:t>x_f</w:t>
+      </w:r>
+      <w:proofErr w:type="spellEnd"/>
+      <w:r>
+        <w:rPr>
+          <w:rFonts w:cstheme="minorHAnsi"/>
+        </w:rPr>
+        <w:t xml:space="preserve"> and </w:t>
+      </w:r>
+      <w:proofErr w:type="spellStart"/>
+      <w:r>
+        <w:rPr>
+          <w:rFonts w:cstheme="minorHAnsi"/>
+        </w:rPr>
+        <w:t>x_s</w:t>
+      </w:r>
+      <w:proofErr w:type="spellEnd"/>
+      <w:r>
+        <w:rPr>
+          <w:rFonts w:cstheme="minorHAnsi"/>
+        </w:rPr>
+        <w:t xml:space="preserve"> </w:t>
+      </w:r>
+      <w:proofErr w:type="gramStart"/>
+      <w:r>
+        <w:rPr>
+          <w:rFonts w:cstheme="minorHAnsi"/>
+        </w:rPr>
+        <w:t>are</w:t>
+      </w:r>
+      <w:proofErr w:type="gramEnd"/>
+      <w:r>
+        <w:rPr>
+          <w:rFonts w:cstheme="minorHAnsi"/>
+        </w:rPr>
+        <w:t xml:space="preserve"> pictured</w:t>
+      </w:r>
+      <w:r>
+        <w:rPr>
+          <w:rFonts w:cstheme="minorHAnsi"/>
+        </w:rPr>
+        <w:t xml:space="preserve"> to show the effect of these operations (Fig 2 through 4);</w:t>
+      </w:r>
+    </w:p>
+    <w:p>
+      <w:pPr>
+        <w:keepNext/>
+        <w:rPr>
+          <w:rFonts w:cstheme="minorHAnsi"/>
+          <w:noProof/>
+        </w:rPr>
+      </w:pPr>
+    </w:p>
+    <w:p>
+      <w:pPr>
+        <w:keepNext/>
+        <w:jc w:val="center"/>
+      </w:pPr>
+      <w:r>
+        <w:rPr>
+          <w:rFonts w:cstheme="minorHAnsi"/>
+          <w:noProof/>
+        </w:rPr>
+        <w:drawing>
+          <wp:inline distT="0" distB="0" distL="0" distR="0" wp14:anchorId="110A7D85" wp14:editId="1C77FAA5">
+            <wp:extent cx="3541216" cy="3139440"/>
+            <wp:effectExtent l="0" t="0" r="2540" b="3810"/>
+            <wp:docPr id="2" name="Picture 2"/>
+            <wp:cNvGraphicFramePr>
+              <a:graphicFrameLocks xmlns:a="http://schemas.openxmlformats.org/drawingml/2006/main" noChangeAspect="1"/>
+            </wp:cNvGraphicFramePr>
+            <a:graphic xmlns:a="http://schemas.openxmlformats.org/drawingml/2006/main">
+              <a:graphicData uri="http://schemas.openxmlformats.org/drawingml/2006/picture">
+                <pic:pic xmlns:pic="http://schemas.openxmlformats.org/drawingml/2006/picture">
+                  <pic:nvPicPr>
+                    <pic:cNvPr id="2" name="x.png"/>
+                    <pic:cNvPicPr/>
+                  </pic:nvPicPr>
+                  <pic:blipFill rotWithShape="1">
+                    <a:blip r:embed="rId5">
+                      <a:extLst>
+                        <a:ext uri="{28A0092B-C50C-407E-A947-70E740481C1C}">
+                          <a14:useLocalDpi xmlns:a14="http://schemas.microsoft.com/office/drawing/2010/main" val="0"/>
+                        </a:ext>
+                      </a:extLst>
+                    </a:blip>
+                    <a:srcRect l="8574" r="6828"/>
+                    <a:stretch/>
+                  </pic:blipFill>
+                  <pic:spPr bwMode="auto">
+                    <a:xfrm>
+                      <a:off x="0" y="0"/>
+                      <a:ext cx="3588451" cy="3181316"/>
+                    </a:xfrm>
+                    <a:prstGeom prst="rect">
+                      <a:avLst/>
+                    </a:prstGeom>
+                    <a:ln>
+                      <a:noFill/>
+                    </a:ln>
+                    <a:extLst>
+                      <a:ext uri="{53640926-AAD7-44D8-BBD7-CCE9431645EC}">
+                        <a14:shadowObscured xmlns:a14="http://schemas.microsoft.com/office/drawing/2010/main"/>
+                      </a:ext>
+                    </a:extLst>
+                  </pic:spPr>
+                </pic:pic>
+              </a:graphicData>
+            </a:graphic>
+          </wp:inline>
+        </w:drawing>
+      </w:r>
+    </w:p>
+    <w:p>
+      <w:pPr>
+        <w:pStyle w:val="Caption"/>
+        <w:jc w:val="center"/>
+      </w:pPr>
+      <w:r>
+        <w:t xml:space="preserve">Figure </w:t>
+      </w:r>
+      <w:r>
+        <w:fldChar w:fldCharType="begin"/>
+      </w:r>
+      <w:r>
+        <w:instrText xml:space="preserve"> SEQ Figure \* ARABIC </w:instrText>
+      </w:r>
+      <w:r>
+        <w:fldChar w:fldCharType="separate"/>
+      </w:r>
+      <w:r>
+        <w:rPr>
+          <w:noProof/>
+        </w:rPr>
+        <w:t>2</w:t>
+      </w:r>
+      <w:r>
+        <w:fldChar w:fldCharType="end"/>
+      </w:r>
+      <w:r>
+        <w:t xml:space="preserve"> - x (original - note period of 6e4)</w:t>
+      </w:r>
+    </w:p>
+    <w:p>
+      <w:pPr>
+        <w:keepNext/>
+        <w:jc w:val="center"/>
+      </w:pPr>
+      <w:r>
+        <w:rPr>
+          <w:noProof/>
+        </w:rPr>
+        <w:drawing>
+          <wp:inline distT="0" distB="0" distL="0" distR="0" wp14:anchorId="6248CC85" wp14:editId="752606E5">
+            <wp:extent cx="3550920" cy="3137442"/>
+            <wp:effectExtent l="0" t="0" r="0" b="6350"/>
+            <wp:docPr id="3" name="Picture 3"/>
+            <wp:cNvGraphicFramePr>
+              <a:graphicFrameLocks xmlns:a="http://schemas.openxmlformats.org/drawingml/2006/main" noChangeAspect="1"/>
+            </wp:cNvGraphicFramePr>
+            <a:graphic xmlns:a="http://schemas.openxmlformats.org/drawingml/2006/main">
+              <a:graphicData uri="http://schemas.openxmlformats.org/drawingml/2006/picture">
+                <pic:pic xmlns:pic="http://schemas.openxmlformats.org/drawingml/2006/picture">
+                  <pic:nvPicPr>
+                    <pic:cNvPr id="3" name="x_f.png"/>
+                    <pic:cNvPicPr/>
+                  </pic:nvPicPr>
+                  <pic:blipFill rotWithShape="1">
+                    <a:blip r:embed="rId6">
+                      <a:extLst>
+                        <a:ext uri="{28A0092B-C50C-407E-A947-70E740481C1C}">
+                          <a14:useLocalDpi xmlns:a14="http://schemas.microsoft.com/office/drawing/2010/main" val="0"/>
+                        </a:ext>
+                      </a:extLst>
+                    </a:blip>
+                    <a:srcRect l="7573" r="7542"/>
+                    <a:stretch/>
+                  </pic:blipFill>
+                  <pic:spPr bwMode="auto">
+                    <a:xfrm>
+                      <a:off x="0" y="0"/>
+                      <a:ext cx="3601905" cy="3182490"/>
+                    </a:xfrm>
+                    <a:prstGeom prst="rect">
+                      <a:avLst/>
+                    </a:prstGeom>
+                    <a:ln>
+                      <a:noFill/>
+                    </a:ln>
+                    <a:extLst>
+                      <a:ext uri="{53640926-AAD7-44D8-BBD7-CCE9431645EC}">
+                        <a14:shadowObscured xmlns:a14="http://schemas.microsoft.com/office/drawing/2010/main"/>
+                      </a:ext>
+                    </a:extLst>
+                  </pic:spPr>
+                </pic:pic>
+              </a:graphicData>
+            </a:graphic>
+          </wp:inline>
+        </w:drawing>
+      </w:r>
+    </w:p>
+    <w:p>
+      <w:pPr>
+        <w:pStyle w:val="Caption"/>
+        <w:jc w:val="center"/>
+      </w:pPr>
+      <w:r>
+        <w:t xml:space="preserve">Figure </w:t>
+      </w:r>
+      <w:r>
+        <w:fldChar w:fldCharType="begin"/>
+      </w:r>
+      <w:r>
+        <w:instrText xml:space="preserve"> SEQ Figure \* ARABIC </w:instrText>
+      </w:r>
+      <w:r>
+        <w:fldChar w:fldCharType="separate"/>
+      </w:r>
+      <w:r>
+        <w:rPr>
+          <w:noProof/>
+        </w:rPr>
+        <w:t>3</w:t>
+      </w:r>
+      <w:r>
+        <w:fldChar w:fldCharType="end"/>
+      </w:r>
+      <w:r>
+        <w:t xml:space="preserve"> - </w:t>
+      </w:r>
+      <w:proofErr w:type="spellStart"/>
+      <w:r>
+        <w:t>x_f</w:t>
+      </w:r>
+      <w:proofErr w:type="spellEnd"/>
+      <w:r>
+        <w:t xml:space="preserve"> (sped up - note period of 3e4, half of x)</w:t>
+      </w:r>
+    </w:p>
+    <w:p/>
+    <w:p>
+      <w:pPr>
+        <w:keepNext/>
+        <w:jc w:val="center"/>
+      </w:pPr>
+      <w:r>
+        <w:rPr>
+          <w:noProof/>
+        </w:rPr>
+        <w:lastRenderedPageBreak/>
+        <w:drawing>
+          <wp:inline distT="0" distB="0" distL="0" distR="0" wp14:anchorId="0836ADA1" wp14:editId="375064FC">
+            <wp:extent cx="4307840" cy="3230880"/>
+            <wp:effectExtent l="0" t="0" r="0" b="7620"/>
+            <wp:docPr id="4" name="Picture 4"/>
+            <wp:cNvGraphicFramePr>
+              <a:graphicFrameLocks xmlns:a="http://schemas.openxmlformats.org/drawingml/2006/main" noChangeAspect="1"/>
+            </wp:cNvGraphicFramePr>
+            <a:graphic xmlns:a="http://schemas.openxmlformats.org/drawingml/2006/main">
+              <a:graphicData uri="http://schemas.openxmlformats.org/drawingml/2006/picture">
+                <pic:pic xmlns:pic="http://schemas.openxmlformats.org/drawingml/2006/picture">
+                  <pic:nvPicPr>
+                    <pic:cNvPr id="4" name="x_s.png"/>
+                    <pic:cNvPicPr/>
+                  </pic:nvPicPr>
+                  <pic:blipFill>
+                    <a:blip r:embed="rId7">
+                      <a:extLst>
+                        <a:ext uri="{28A0092B-C50C-407E-A947-70E740481C1C}">
+                          <a14:useLocalDpi xmlns:a14="http://schemas.microsoft.com/office/drawing/2010/main" val="0"/>
+                        </a:ext>
+                      </a:extLst>
+                    </a:blip>
+                    <a:stretch>
+                      <a:fillRect/>
+                    </a:stretch>
+                  </pic:blipFill>
+                  <pic:spPr>
+                    <a:xfrm>
+                      <a:off x="0" y="0"/>
+                      <a:ext cx="4308345" cy="3231259"/>
+                    </a:xfrm>
+                    <a:prstGeom prst="rect">
+                      <a:avLst/>
+                    </a:prstGeom>
+                  </pic:spPr>
+                </pic:pic>
+              </a:graphicData>
+            </a:graphic>
+          </wp:inline>
+        </w:drawing>
+      </w:r>
+    </w:p>
+    <w:p>
+      <w:pPr>
+        <w:pStyle w:val="Caption"/>
+        <w:jc w:val="center"/>
+      </w:pPr>
+      <w:r>
+        <w:t xml:space="preserve">Figure </w:t>
+      </w:r>
+      <w:r>
+        <w:fldChar w:fldCharType="begin"/>
+      </w:r>
+      <w:r>
+        <w:instrText xml:space="preserve"> SEQ Figure \* ARABIC </w:instrText>
+      </w:r>
+      <w:r>
+        <w:fldChar w:fldCharType="separate"/>
+      </w:r>
+      <w:r>
+        <w:rPr>
+          <w:noProof/>
+        </w:rPr>
+        <w:t>4</w:t>
+      </w:r>
+      <w:r>
+        <w:fldChar w:fldCharType="end"/>
+      </w:r>
+      <w:r>
+        <w:t xml:space="preserve"> - </w:t>
+      </w:r>
+      <w:proofErr w:type="spellStart"/>
+      <w:r>
+        <w:t>x_s</w:t>
+      </w:r>
+      <w:proofErr w:type="spellEnd"/>
+      <w:r>
+        <w:t xml:space="preserve"> (slowed down - note period of 12e4, twice that of x)</w:t>
       </w:r>
       <w:bookmarkStart w:id="0" w:name="_GoBack"/>
       <w:bookmarkEnd w:id="0"/>
@@ -766,6 +1604,16 @@
       <w:szCs w:val="18"/>
     </w:rPr>
   </w:style>
+  <w:style w:type="character" w:customStyle="1" w:styleId="xgmail-mjx-char">
+    <w:name w:val="x_gmail-mjx-char"/>
+    <w:basedOn w:val="DefaultParagraphFont"/>
+    <w:rsid w:val="00CA7C82"/>
+  </w:style>
+  <w:style w:type="character" w:customStyle="1" w:styleId="pl-c">
+    <w:name w:val="pl-c"/>
+    <w:basedOn w:val="DefaultParagraphFont"/>
+    <w:rsid w:val="0010462D"/>
+  </w:style>
 </w:styles>
 </file>
 

</xml_diff>